<commit_message>
game with data storage
</commit_message>
<xml_diff>
--- a/SURVIVE 2020 GAME SCRIPT.docx
+++ b/SURVIVE 2020 GAME SCRIPT.docx
@@ -456,6 +456,13 @@
           <w:sz w:val="24"/>
           <w:lang w:val="en-US"/>
         </w:rPr>
+        <w:t xml:space="preserve">Name: </w:t>
+      </w:r>
+      <w:r>
+        <w:rPr>
+          <w:sz w:val="24"/>
+          <w:lang w:val="en-US"/>
+        </w:rPr>
         <w:t>Tom Beige</w:t>
       </w:r>
     </w:p>
@@ -549,6 +556,13 @@
           <w:lang w:val="en-US"/>
         </w:rPr>
       </w:pPr>
+      <w:r>
+        <w:rPr>
+          <w:sz w:val="24"/>
+          <w:lang w:val="en-US"/>
+        </w:rPr>
+        <w:t xml:space="preserve">Name: </w:t>
+      </w:r>
       <w:r>
         <w:rPr>
           <w:sz w:val="24"/>
@@ -602,13 +616,72 @@
         </w:rPr>
         <w:t xml:space="preserve">Character: </w:t>
       </w:r>
+      <w:r>
+        <w:rPr>
+          <w:sz w:val="24"/>
+          <w:lang w:val="en-US"/>
+        </w:rPr>
+        <w:t>Sympathetic</w:t>
+      </w:r>
+      <w:r>
+        <w:rPr>
+          <w:sz w:val="24"/>
+          <w:lang w:val="en-US"/>
+        </w:rPr>
+        <w:t xml:space="preserve"> and Optimistic</w:t>
+      </w:r>
+    </w:p>
+    <w:p>
+      <w:pPr>
+        <w:rPr>
+          <w:sz w:val="24"/>
+          <w:lang w:val="en-US"/>
+        </w:rPr>
+      </w:pPr>
+      <w:r>
+        <w:rPr>
+          <w:sz w:val="24"/>
+          <w:lang w:val="en-US"/>
+        </w:rPr>
+        <w:t>Topics of interest: Veganism, Feminism, Philanthropism</w:t>
+      </w:r>
+    </w:p>
+    <w:p>
+      <w:pPr>
+        <w:rPr>
+          <w:sz w:val="24"/>
+          <w:lang w:val="en-US"/>
+        </w:rPr>
+      </w:pPr>
+      <w:r>
+        <w:rPr>
+          <w:sz w:val="24"/>
+          <w:lang w:val="en-US"/>
+        </w:rPr>
+        <w:t>It's the morning of the 31st of December. You are writing your New Year Resolutions in your notebook. You are browsing through the Internet to find out some inspiration on how to start the following year. While surfing the Net, you bump into some articles that announce concerning news. The first one states that Australian Bushfires are spreading beyond five million acres. Ten people have died since September. Tens of thousands of farm animals, mainly sheep, were also killed in the fire on Kangaroo Island. You see all those images and videos on the articles and become speechless of how disastrous impact can make a fire and how emergent is the situation.</w:t>
+      </w:r>
+    </w:p>
+    <w:p>
+      <w:pPr>
+        <w:rPr>
+          <w:sz w:val="24"/>
+          <w:lang w:val="en-US"/>
+        </w:rPr>
+      </w:pPr>
+      <w:r>
+        <w:rPr>
+          <w:sz w:val="24"/>
+          <w:lang w:val="en-US"/>
+        </w:rPr>
+        <w:t xml:space="preserve">        </w:t>
+      </w:r>
       <w:proofErr w:type="spellStart"/>
       <w:r>
         <w:rPr>
           <w:sz w:val="24"/>
           <w:lang w:val="en-US"/>
         </w:rPr>
-        <w:t>Symphatethic</w:t>
+        <w:t>cImage</w:t>
       </w:r>
       <w:proofErr w:type="spellEnd"/>
       <w:r>
@@ -616,67 +689,6 @@
           <w:sz w:val="24"/>
           <w:lang w:val="en-US"/>
         </w:rPr>
-        <w:t xml:space="preserve"> and Optimistic</w:t>
-      </w:r>
-    </w:p>
-    <w:p>
-      <w:pPr>
-        <w:rPr>
-          <w:sz w:val="24"/>
-          <w:lang w:val="en-US"/>
-        </w:rPr>
-      </w:pPr>
-      <w:r>
-        <w:rPr>
-          <w:sz w:val="24"/>
-          <w:lang w:val="en-US"/>
-        </w:rPr>
-        <w:t>Topics of interest: Veganism, Feminism, Philanthropism</w:t>
-      </w:r>
-    </w:p>
-    <w:p>
-      <w:pPr>
-        <w:rPr>
-          <w:sz w:val="24"/>
-          <w:lang w:val="en-US"/>
-        </w:rPr>
-      </w:pPr>
-      <w:r>
-        <w:rPr>
-          <w:sz w:val="24"/>
-          <w:lang w:val="en-US"/>
-        </w:rPr>
-        <w:t>It's the morning of the 31st of December. You are writing your New Year Resolutions in your notebook. You are browsing through the Internet to find out some inspiration on how to start the following year. While surfing the Net, you bump into some articles that announce concerning news. The first one states that Australian Bushfires are spreading beyond five million acres. Ten people have died since September. Tens of thousands of farm animals, mainly sheep, were also killed in the fire on Kangaroo Island. You see all those images and videos on the articles and become speechless of how disastrous impact can make a fire and how emergent is the situation.</w:t>
-      </w:r>
-    </w:p>
-    <w:p>
-      <w:pPr>
-        <w:rPr>
-          <w:sz w:val="24"/>
-          <w:lang w:val="en-US"/>
-        </w:rPr>
-      </w:pPr>
-      <w:r>
-        <w:rPr>
-          <w:sz w:val="24"/>
-          <w:lang w:val="en-US"/>
-        </w:rPr>
-        <w:t xml:space="preserve">        </w:t>
-      </w:r>
-      <w:proofErr w:type="spellStart"/>
-      <w:r>
-        <w:rPr>
-          <w:sz w:val="24"/>
-          <w:lang w:val="en-US"/>
-        </w:rPr>
-        <w:t>cImage</w:t>
-      </w:r>
-      <w:proofErr w:type="spellEnd"/>
-      <w:r>
-        <w:rPr>
-          <w:sz w:val="24"/>
-          <w:lang w:val="en-US"/>
-        </w:rPr>
         <w:t>: 'id3</w:t>
       </w:r>
       <w:r>
@@ -699,14 +711,7 @@
           <w:sz w:val="24"/>
           <w:lang w:val="en-US"/>
         </w:rPr>
-        <w:t xml:space="preserve">        title: '</w:t>
-      </w:r>
-      <w:r>
-        <w:rPr>
-          <w:sz w:val="24"/>
-          <w:lang w:val="en-US"/>
-        </w:rPr>
-        <w:t>Australian bushfires</w:t>
+        <w:t xml:space="preserve">        title: 'Australian bushfires</w:t>
       </w:r>
       <w:r>
         <w:rPr>
@@ -2294,14 +2299,7 @@
           <w:sz w:val="24"/>
           <w:lang w:val="en-US"/>
         </w:rPr>
-        <w:t>: 'id10</w:t>
-      </w:r>
-      <w:r>
-        <w:rPr>
-          <w:sz w:val="24"/>
-          <w:lang w:val="en-US"/>
-        </w:rPr>
-        <w:t>.jpg</w:t>
+        <w:t>: 'id10.jpg</w:t>
       </w:r>
       <w:r>
         <w:rPr>
@@ -2362,31 +2360,45 @@
         <w:t>raph: '</w:t>
       </w:r>
       <w:r>
+        <w:t xml:space="preserve"> The Antarctic Peninsula is among the fastest-warming regions on earth</w:t>
+      </w:r>
+      <w:r>
+        <w:rPr>
+          <w:sz w:val="24"/>
+          <w:lang w:val="en-US"/>
+        </w:rPr>
+        <w:t>',</w:t>
+      </w:r>
+    </w:p>
+    <w:p>
+      <w:pPr>
+        <w:rPr>
+          <w:sz w:val="24"/>
+          <w:lang w:val="en-US"/>
+        </w:rPr>
+      </w:pPr>
+      <w:r>
+        <w:rPr>
+          <w:sz w:val="24"/>
+          <w:lang w:val="en-US"/>
+        </w:rPr>
         <w:t xml:space="preserve"> </w:t>
       </w:r>
       <w:r>
-        <w:t>The Antarctic Peninsula is among the fastest-warming regions on earth</w:t>
-      </w:r>
-      <w:r>
-        <w:rPr>
-          <w:sz w:val="24"/>
-          <w:lang w:val="en-US"/>
-        </w:rPr>
-        <w:t>',</w:t>
-      </w:r>
-    </w:p>
-    <w:p>
-      <w:pPr>
-        <w:rPr>
-          <w:sz w:val="24"/>
-          <w:lang w:val="en-US"/>
-        </w:rPr>
-      </w:pPr>
-      <w:r>
-        <w:rPr>
-          <w:sz w:val="24"/>
-          <w:lang w:val="en-US"/>
-        </w:rPr>
+        <w:rPr>
+          <w:sz w:val="24"/>
+          <w:lang w:val="en-US"/>
+        </w:rPr>
+        <w:t>ur</w:t>
+      </w:r>
+      <w:r>
+        <w:rPr>
+          <w:sz w:val="24"/>
+          <w:lang w:val="en-US"/>
+        </w:rPr>
+        <w:t>l: '</w:t>
+      </w:r>
+      <w:r>
         <w:t xml:space="preserve"> </w:t>
       </w:r>
       <w:r>
@@ -2394,138 +2406,121 @@
           <w:sz w:val="24"/>
           <w:lang w:val="en-US"/>
         </w:rPr>
-        <w:t>ur</w:t>
-      </w:r>
-      <w:r>
-        <w:rPr>
-          <w:sz w:val="24"/>
-          <w:lang w:val="en-US"/>
-        </w:rPr>
-        <w:t>l: '</w:t>
-      </w:r>
-      <w:r>
+        <w:t>https://www.bbc.com/news/world-51420681</w:t>
+      </w:r>
+      <w:r>
+        <w:rPr>
+          <w:sz w:val="24"/>
+          <w:lang w:val="en-US"/>
+        </w:rPr>
+        <w:t>',</w:t>
+      </w:r>
+    </w:p>
+    <w:p>
+      <w:pPr>
+        <w:rPr>
+          <w:sz w:val="24"/>
+          <w:lang w:val="en-US"/>
+        </w:rPr>
+      </w:pPr>
+    </w:p>
+    <w:p>
+      <w:pPr>
+        <w:rPr>
+          <w:sz w:val="24"/>
+          <w:lang w:val="en-US"/>
+        </w:rPr>
+      </w:pPr>
+    </w:p>
+    <w:p>
+      <w:pPr>
+        <w:rPr>
+          <w:sz w:val="24"/>
+          <w:lang w:val="en-US"/>
+        </w:rPr>
+      </w:pPr>
+      <w:r>
+        <w:rPr>
+          <w:sz w:val="24"/>
+          <w:lang w:val="en-US"/>
+        </w:rPr>
+        <w:t>Choice three</w:t>
+      </w:r>
+    </w:p>
+    <w:p>
+      <w:pPr>
+        <w:rPr>
+          <w:sz w:val="24"/>
+          <w:lang w:val="en-US"/>
+        </w:rPr>
+      </w:pPr>
+      <w:r>
+        <w:rPr>
+          <w:sz w:val="24"/>
+          <w:lang w:val="en-US"/>
+        </w:rPr>
+        <w:t xml:space="preserve"> Now you should decide where to go next. It is only the end of February and you have already learned and seen so much. But what is the next step? There are two options. One is finding a job in the USA because you have always wanted to live there for some months and the other is going to Italy where the situation with the virus is really bad and they need nurses emergently.  </w:t>
+      </w:r>
+    </w:p>
+    <w:p>
+      <w:pPr>
+        <w:rPr>
+          <w:sz w:val="24"/>
+          <w:lang w:val="en-US"/>
+        </w:rPr>
+      </w:pPr>
+      <w:r>
+        <w:rPr>
+          <w:sz w:val="24"/>
+          <w:lang w:val="en-US"/>
+        </w:rPr>
+        <w:t>Go to the USA</w:t>
+      </w:r>
+    </w:p>
+    <w:p>
+      <w:pPr>
+        <w:rPr>
+          <w:sz w:val="24"/>
+          <w:lang w:val="en-US"/>
+        </w:rPr>
+      </w:pPr>
+      <w:r>
+        <w:rPr>
+          <w:sz w:val="24"/>
+          <w:lang w:val="en-US"/>
+        </w:rPr>
+        <w:t>Go to Italy</w:t>
+      </w:r>
+    </w:p>
+    <w:p>
+      <w:pPr>
+        <w:rPr>
+          <w:sz w:val="24"/>
+          <w:lang w:val="en-US"/>
+        </w:rPr>
+      </w:pPr>
+      <w:r>
+        <w:rPr>
+          <w:sz w:val="24"/>
+          <w:lang w:val="en-US"/>
+        </w:rPr>
+        <w:t>March</w:t>
+      </w:r>
+    </w:p>
+    <w:p>
+      <w:pPr>
+        <w:rPr>
+          <w:sz w:val="24"/>
+          <w:lang w:val="en-US"/>
+        </w:rPr>
+      </w:pPr>
+      <w:r>
+        <w:rPr>
+          <w:sz w:val="24"/>
+          <w:lang w:val="en-US"/>
+        </w:rPr>
         <w:t xml:space="preserve"> </w:t>
       </w:r>
-      <w:r>
-        <w:rPr>
-          <w:sz w:val="24"/>
-          <w:lang w:val="en-US"/>
-        </w:rPr>
-        <w:t>https://www.bbc.com/news/world-51420681</w:t>
-      </w:r>
-      <w:r>
-        <w:rPr>
-          <w:sz w:val="24"/>
-          <w:lang w:val="en-US"/>
-        </w:rPr>
-        <w:t>',</w:t>
-      </w:r>
-    </w:p>
-    <w:p>
-      <w:pPr>
-        <w:rPr>
-          <w:sz w:val="24"/>
-          <w:lang w:val="en-US"/>
-        </w:rPr>
-      </w:pPr>
-    </w:p>
-    <w:p>
-      <w:pPr>
-        <w:rPr>
-          <w:sz w:val="24"/>
-          <w:lang w:val="en-US"/>
-        </w:rPr>
-      </w:pPr>
-    </w:p>
-    <w:p>
-      <w:pPr>
-        <w:rPr>
-          <w:sz w:val="24"/>
-          <w:lang w:val="en-US"/>
-        </w:rPr>
-      </w:pPr>
-      <w:r>
-        <w:rPr>
-          <w:sz w:val="24"/>
-          <w:lang w:val="en-US"/>
-        </w:rPr>
-        <w:t>Choice three</w:t>
-      </w:r>
-    </w:p>
-    <w:p>
-      <w:pPr>
-        <w:rPr>
-          <w:sz w:val="24"/>
-          <w:lang w:val="en-US"/>
-        </w:rPr>
-      </w:pPr>
-      <w:r>
-        <w:rPr>
-          <w:sz w:val="24"/>
-          <w:lang w:val="en-US"/>
-        </w:rPr>
-        <w:t xml:space="preserve"> Now you should decide where to go next. It is only the end of February and you have already learned and seen so much. But what is the next step? There are two options. One is finding a job in the USA because you have always wanted to live there for some months and the other is going to Italy where the situation with the virus is really bad and they need nurses emergently.  </w:t>
-      </w:r>
-    </w:p>
-    <w:p>
-      <w:pPr>
-        <w:rPr>
-          <w:sz w:val="24"/>
-          <w:lang w:val="en-US"/>
-        </w:rPr>
-      </w:pPr>
-      <w:r>
-        <w:rPr>
-          <w:sz w:val="24"/>
-          <w:lang w:val="en-US"/>
-        </w:rPr>
-        <w:t>Go to the USA</w:t>
-      </w:r>
-    </w:p>
-    <w:p>
-      <w:pPr>
-        <w:rPr>
-          <w:sz w:val="24"/>
-          <w:lang w:val="en-US"/>
-        </w:rPr>
-      </w:pPr>
-      <w:r>
-        <w:rPr>
-          <w:sz w:val="24"/>
-          <w:lang w:val="en-US"/>
-        </w:rPr>
-        <w:t>Go to Italy</w:t>
-      </w:r>
-    </w:p>
-    <w:p>
-      <w:pPr>
-        <w:rPr>
-          <w:sz w:val="24"/>
-          <w:lang w:val="en-US"/>
-        </w:rPr>
-      </w:pPr>
-      <w:r>
-        <w:rPr>
-          <w:sz w:val="24"/>
-          <w:lang w:val="en-US"/>
-        </w:rPr>
-        <w:t>March</w:t>
-      </w:r>
-    </w:p>
-    <w:p>
-      <w:pPr>
-        <w:rPr>
-          <w:sz w:val="24"/>
-          <w:lang w:val="en-US"/>
-        </w:rPr>
-      </w:pPr>
-      <w:r>
-        <w:rPr>
-          <w:sz w:val="24"/>
-          <w:lang w:val="en-US"/>
-        </w:rPr>
-        <w:t xml:space="preserve"> </w:t>
-      </w:r>
       <w:proofErr w:type="spellStart"/>
       <w:r>
         <w:rPr>
@@ -2540,14 +2535,7 @@
           <w:sz w:val="24"/>
           <w:lang w:val="en-US"/>
         </w:rPr>
-        <w:t>: 'id11</w:t>
-      </w:r>
-      <w:r>
-        <w:rPr>
-          <w:sz w:val="24"/>
-          <w:lang w:val="en-US"/>
-        </w:rPr>
-        <w:t>.jpg</w:t>
+        <w:t>: 'id11.jpg</w:t>
       </w:r>
       <w:r>
         <w:rPr>
@@ -2754,14 +2742,7 @@
           <w:sz w:val="24"/>
           <w:lang w:val="en-US"/>
         </w:rPr>
-        <w:t>: 'id12</w:t>
-      </w:r>
-      <w:r>
-        <w:rPr>
-          <w:sz w:val="24"/>
-          <w:lang w:val="en-US"/>
-        </w:rPr>
-        <w:t>.jpg</w:t>
+        <w:t>: 'id12.jpg</w:t>
       </w:r>
       <w:r>
         <w:rPr>
@@ -3746,21 +3727,7 @@
           <w:sz w:val="24"/>
           <w:lang w:val="en-US"/>
         </w:rPr>
-        <w:t>: 'id16</w:t>
-      </w:r>
-      <w:r>
-        <w:rPr>
-          <w:sz w:val="24"/>
-          <w:lang w:val="en-US"/>
-        </w:rPr>
-        <w:t>.</w:t>
-      </w:r>
-      <w:r>
-        <w:rPr>
-          <w:sz w:val="24"/>
-          <w:lang w:val="en-US"/>
-        </w:rPr>
-        <w:t>jpg</w:t>
+        <w:t>: 'id16.jpg</w:t>
       </w:r>
       <w:r>
         <w:rPr>
@@ -4309,14 +4276,7 @@
           <w:sz w:val="24"/>
           <w:lang w:val="en-US"/>
         </w:rPr>
-        <w:t>: 'id18</w:t>
-      </w:r>
-      <w:r>
-        <w:rPr>
-          <w:sz w:val="24"/>
-          <w:lang w:val="en-US"/>
-        </w:rPr>
-        <w:t>.jpg</w:t>
+        <w:t>: 'id18.jpg</w:t>
       </w:r>
       <w:r>
         <w:rPr>
@@ -4809,14 +4769,7 @@
           <w:sz w:val="24"/>
           <w:lang w:val="en-US"/>
         </w:rPr>
-        <w:t>: 'id22</w:t>
-      </w:r>
-      <w:r>
-        <w:rPr>
-          <w:sz w:val="24"/>
-          <w:lang w:val="en-US"/>
-        </w:rPr>
-        <w:t>.jpg</w:t>
+        <w:t>: 'id22.jpg</w:t>
       </w:r>
       <w:r>
         <w:rPr>
@@ -5074,14 +5027,7 @@
           <w:sz w:val="24"/>
           <w:lang w:val="en-US"/>
         </w:rPr>
-        <w:t>: 'id21</w:t>
-      </w:r>
-      <w:r>
-        <w:rPr>
-          <w:sz w:val="24"/>
-          <w:lang w:val="en-US"/>
-        </w:rPr>
-        <w:t>.jpg</w:t>
+        <w:t>: 'id21.jpg</w:t>
       </w:r>
       <w:r>
         <w:rPr>
@@ -5142,14 +5088,7 @@
           <w:sz w:val="24"/>
           <w:lang w:val="en-US"/>
         </w:rPr>
-        <w:t>raph: '</w:t>
-      </w:r>
-      <w:r>
-        <w:rPr>
-          <w:sz w:val="24"/>
-          <w:lang w:val="en-US"/>
-        </w:rPr>
-        <w:t>We a</w:t>
+        <w:t>raph: 'We a</w:t>
       </w:r>
       <w:r>
         <w:rPr>
@@ -5444,14 +5383,7 @@
           <w:sz w:val="24"/>
           <w:lang w:val="en-US"/>
         </w:rPr>
-        <w:t>: 'id29</w:t>
-      </w:r>
-      <w:r>
-        <w:rPr>
-          <w:sz w:val="24"/>
-          <w:lang w:val="en-US"/>
-        </w:rPr>
-        <w:t>.jpg</w:t>
+        <w:t>: 'id29.jpg</w:t>
       </w:r>
       <w:r>
         <w:rPr>
@@ -5654,14 +5586,7 @@
           <w:sz w:val="24"/>
           <w:lang w:val="en-US"/>
         </w:rPr>
-        <w:t>: 'id25</w:t>
-      </w:r>
-      <w:r>
-        <w:rPr>
-          <w:sz w:val="24"/>
-          <w:lang w:val="en-US"/>
-        </w:rPr>
-        <w:t>.jpg</w:t>
+        <w:t>: 'id25.jpg</w:t>
       </w:r>
       <w:r>
         <w:rPr>
@@ -5866,14 +5791,7 @@
           <w:sz w:val="24"/>
           <w:lang w:val="en-US"/>
         </w:rPr>
-        <w:t>: 'id26</w:t>
-      </w:r>
-      <w:r>
-        <w:rPr>
-          <w:sz w:val="24"/>
-          <w:lang w:val="en-US"/>
-        </w:rPr>
-        <w:t>.jpg</w:t>
+        <w:t>: 'id26.jpg</w:t>
       </w:r>
       <w:r>
         <w:rPr>
@@ -6477,14 +6395,7 @@
           <w:sz w:val="24"/>
           <w:lang w:val="en-US"/>
         </w:rPr>
-        <w:t>: 'id28</w:t>
-      </w:r>
-      <w:r>
-        <w:rPr>
-          <w:sz w:val="24"/>
-          <w:lang w:val="en-US"/>
-        </w:rPr>
-        <w:t>.jpg</w:t>
+        <w:t>: 'id28.jpg</w:t>
       </w:r>
       <w:r>
         <w:rPr>
@@ -6760,14 +6671,7 @@
           <w:sz w:val="24"/>
           <w:lang w:val="en-US"/>
         </w:rPr>
-        <w:t>: 'id30</w:t>
-      </w:r>
-      <w:r>
-        <w:rPr>
-          <w:sz w:val="24"/>
-          <w:lang w:val="en-US"/>
-        </w:rPr>
-        <w:t>.jpg</w:t>
+        <w:t>: 'id30.jpg</w:t>
       </w:r>
       <w:r>
         <w:rPr>
@@ -6974,14 +6878,7 @@
           <w:sz w:val="24"/>
           <w:lang w:val="en-US"/>
         </w:rPr>
-        <w:t>: 'id31</w:t>
-      </w:r>
-      <w:r>
-        <w:rPr>
-          <w:sz w:val="24"/>
-          <w:lang w:val="en-US"/>
-        </w:rPr>
-        <w:t>.jpg</w:t>
+        <w:t>: 'id31.jpg</w:t>
       </w:r>
       <w:r>
         <w:rPr>
@@ -7228,14 +7125,7 @@
           <w:sz w:val="24"/>
           <w:lang w:val="en-US"/>
         </w:rPr>
-        <w:t>: 'id32</w:t>
-      </w:r>
-      <w:r>
-        <w:rPr>
-          <w:sz w:val="24"/>
-          <w:lang w:val="en-US"/>
-        </w:rPr>
-        <w:t>.jpg</w:t>
+        <w:t>: 'id32.jpg</w:t>
       </w:r>
       <w:r>
         <w:rPr>
@@ -7458,14 +7348,7 @@
           <w:sz w:val="24"/>
           <w:lang w:val="en-US"/>
         </w:rPr>
-        <w:t>: 'id33</w:t>
-      </w:r>
-      <w:r>
-        <w:rPr>
-          <w:sz w:val="24"/>
-          <w:lang w:val="en-US"/>
-        </w:rPr>
-        <w:t>.jpg</w:t>
+        <w:t>: 'id33.jpg</w:t>
       </w:r>
       <w:r>
         <w:rPr>
@@ -7528,14 +7411,7 @@
           <w:sz w:val="24"/>
           <w:lang w:val="en-US"/>
         </w:rPr>
-        <w:t>.</w:t>
-      </w:r>
-      <w:r>
-        <w:rPr>
-          <w:sz w:val="24"/>
-          <w:lang w:val="en-US"/>
-        </w:rPr>
-        <w:t>',</w:t>
+        <w:t>.',</w:t>
       </w:r>
     </w:p>
     <w:p>
@@ -7684,6 +7560,220 @@
         </w:rPr>
         <w:t xml:space="preserve">        url: 'https://nypost.com/list/major-2020-events/',</w:t>
       </w:r>
+    </w:p>
+    <w:p>
+      <w:pPr>
+        <w:rPr>
+          <w:sz w:val="24"/>
+          <w:lang w:val="en-US"/>
+        </w:rPr>
+      </w:pPr>
+    </w:p>
+    <w:p>
+      <w:pPr>
+        <w:ind w:left="15"/>
+        <w:rPr>
+          <w:rFonts w:ascii="Segoe UI" w:eastAsia="Times New Roman" w:hAnsi="Segoe UI" w:cs="Segoe UI"/>
+          <w:color w:val="FF861A"/>
+          <w:sz w:val="24"/>
+          <w:szCs w:val="24"/>
+          <w:bdr w:val="none" w:sz="0" w:space="0" w:color="auto" w:frame="1"/>
+          <w:shd w:val="clear" w:color="auto" w:fill="FFFFFF"/>
+          <w:lang w:eastAsia="en-GB"/>
+        </w:rPr>
+      </w:pPr>
+      <w:r>
+        <w:t xml:space="preserve">&lt;a </w:t>
+      </w:r>
+      <w:proofErr w:type="spellStart"/>
+      <w:r>
+        <w:t>href</w:t>
+      </w:r>
+      <w:proofErr w:type="spellEnd"/>
+      <w:r>
+        <w:t xml:space="preserve">="https://www.vecteezy.com/free-vector/game-elements"&gt;Game Elements Vectors by </w:t>
+      </w:r>
+      <w:proofErr w:type="spellStart"/>
+      <w:r>
+        <w:t>Vecteezy</w:t>
+      </w:r>
+      <w:proofErr w:type="spellEnd"/>
+      <w:r>
+        <w:t>&lt;/a&gt;</w:t>
+      </w:r>
+      <w:r>
+        <w:rPr>
+          <w:rFonts w:ascii="Times New Roman" w:eastAsia="Times New Roman" w:hAnsi="Times New Roman" w:cs="Times New Roman"/>
+          <w:sz w:val="24"/>
+          <w:szCs w:val="24"/>
+          <w:lang w:eastAsia="en-GB"/>
+        </w:rPr>
+        <w:fldChar w:fldCharType="begin"/>
+      </w:r>
+      <w:r>
+        <w:rPr>
+          <w:rFonts w:ascii="Times New Roman" w:eastAsia="Times New Roman" w:hAnsi="Times New Roman" w:cs="Times New Roman"/>
+          <w:sz w:val="24"/>
+          <w:szCs w:val="24"/>
+          <w:lang w:eastAsia="en-GB"/>
+        </w:rPr>
+        <w:instrText xml:space="preserve"> HYPERLINK "https://www.vecteezy.com/members/graphicsrf" </w:instrText>
+      </w:r>
+      <w:r>
+        <w:rPr>
+          <w:rFonts w:ascii="Times New Roman" w:eastAsia="Times New Roman" w:hAnsi="Times New Roman" w:cs="Times New Roman"/>
+          <w:sz w:val="24"/>
+          <w:szCs w:val="24"/>
+          <w:lang w:eastAsia="en-GB"/>
+        </w:rPr>
+        <w:fldChar w:fldCharType="separate"/>
+      </w:r>
+    </w:p>
+    <w:p>
+      <w:pPr>
+        <w:spacing w:after="0" w:line="240" w:lineRule="auto"/>
+        <w:ind w:left="195"/>
+        <w:textAlignment w:val="baseline"/>
+        <w:rPr>
+          <w:rFonts w:ascii="Times New Roman" w:eastAsia="Times New Roman" w:hAnsi="Times New Roman" w:cs="Times New Roman"/>
+          <w:color w:val="6E7B84"/>
+          <w:sz w:val="24"/>
+          <w:szCs w:val="24"/>
+          <w:lang w:eastAsia="en-GB"/>
+        </w:rPr>
+      </w:pPr>
+      <w:r>
+        <w:rPr>
+          <w:rFonts w:ascii="inherit" w:eastAsia="Times New Roman" w:hAnsi="inherit" w:cs="Segoe UI"/>
+          <w:b/>
+          <w:bCs/>
+          <w:color w:val="0E2332"/>
+          <w:sz w:val="24"/>
+          <w:szCs w:val="24"/>
+          <w:bdr w:val="none" w:sz="0" w:space="0" w:color="auto" w:frame="1"/>
+          <w:shd w:val="clear" w:color="auto" w:fill="FFFFFF"/>
+          <w:lang w:eastAsia="en-GB"/>
+        </w:rPr>
+        <w:t>Graphics RF</w:t>
+      </w:r>
+    </w:p>
+    <w:p>
+      <w:r>
+        <w:rPr>
+          <w:rFonts w:ascii="Times New Roman" w:eastAsia="Times New Roman" w:hAnsi="Times New Roman" w:cs="Times New Roman"/>
+          <w:sz w:val="24"/>
+          <w:szCs w:val="24"/>
+          <w:lang w:eastAsia="en-GB"/>
+        </w:rPr>
+        <w:fldChar w:fldCharType="end"/>
+      </w:r>
+      <w:r>
+        <w:rPr>
+          <w:rFonts w:ascii="Times New Roman" w:eastAsia="Times New Roman" w:hAnsi="Times New Roman" w:cs="Times New Roman"/>
+          <w:sz w:val="24"/>
+          <w:szCs w:val="24"/>
+          <w:lang w:eastAsia="en-GB"/>
+        </w:rPr>
+        <w:t xml:space="preserve">&lt;a </w:t>
+      </w:r>
+      <w:proofErr w:type="spellStart"/>
+      <w:r>
+        <w:rPr>
+          <w:rFonts w:ascii="Times New Roman" w:eastAsia="Times New Roman" w:hAnsi="Times New Roman" w:cs="Times New Roman"/>
+          <w:sz w:val="24"/>
+          <w:szCs w:val="24"/>
+          <w:lang w:eastAsia="en-GB"/>
+        </w:rPr>
+        <w:t>href</w:t>
+      </w:r>
+      <w:proofErr w:type="spellEnd"/>
+      <w:r>
+        <w:rPr>
+          <w:rFonts w:ascii="Times New Roman" w:eastAsia="Times New Roman" w:hAnsi="Times New Roman" w:cs="Times New Roman"/>
+          <w:sz w:val="24"/>
+          <w:szCs w:val="24"/>
+          <w:lang w:eastAsia="en-GB"/>
+        </w:rPr>
+        <w:t xml:space="preserve">='https://www.freepik.com/vectors/people'&gt;People vector created by </w:t>
+      </w:r>
+      <w:proofErr w:type="spellStart"/>
+      <w:r>
+        <w:rPr>
+          <w:rFonts w:ascii="Times New Roman" w:eastAsia="Times New Roman" w:hAnsi="Times New Roman" w:cs="Times New Roman"/>
+          <w:sz w:val="24"/>
+          <w:szCs w:val="24"/>
+          <w:lang w:eastAsia="en-GB"/>
+        </w:rPr>
+        <w:t>Sapann</w:t>
+      </w:r>
+      <w:proofErr w:type="spellEnd"/>
+      <w:r>
+        <w:rPr>
+          <w:rFonts w:ascii="Times New Roman" w:eastAsia="Times New Roman" w:hAnsi="Times New Roman" w:cs="Times New Roman"/>
+          <w:sz w:val="24"/>
+          <w:szCs w:val="24"/>
+          <w:lang w:eastAsia="en-GB"/>
+        </w:rPr>
+        <w:t xml:space="preserve">-Design - </w:t>
+      </w:r>
+      <w:hyperlink w:history="1">
+        <w:r>
+          <w:rPr>
+            <w:rStyle w:val="Hyperlink"/>
+            <w:rFonts w:ascii="Times New Roman" w:eastAsia="Times New Roman" w:hAnsi="Times New Roman" w:cs="Times New Roman"/>
+            <w:sz w:val="24"/>
+            <w:szCs w:val="24"/>
+            <w:lang w:eastAsia="en-GB"/>
+          </w:rPr>
+          <w:t>www.freepik.com&lt;/a</w:t>
+        </w:r>
+      </w:hyperlink>
+      <w:r>
+        <w:rPr>
+          <w:rFonts w:ascii="Times New Roman" w:eastAsia="Times New Roman" w:hAnsi="Times New Roman" w:cs="Times New Roman"/>
+          <w:sz w:val="24"/>
+          <w:szCs w:val="24"/>
+          <w:lang w:eastAsia="en-GB"/>
+        </w:rPr>
+        <w:t>&gt;</w:t>
+      </w:r>
+      <w:r>
+        <w:rPr>
+          <w:rFonts w:ascii="Times New Roman" w:eastAsia="Times New Roman" w:hAnsi="Times New Roman" w:cs="Times New Roman"/>
+          <w:sz w:val="24"/>
+          <w:szCs w:val="24"/>
+          <w:lang w:eastAsia="en-GB"/>
+        </w:rPr>
+        <w:t xml:space="preserve"> </w:t>
+      </w:r>
+      <w:proofErr w:type="spellStart"/>
+      <w:r>
+        <w:rPr>
+          <w:rFonts w:ascii="Times New Roman" w:eastAsia="Times New Roman" w:hAnsi="Times New Roman" w:cs="Times New Roman"/>
+          <w:sz w:val="24"/>
+          <w:szCs w:val="24"/>
+          <w:lang w:eastAsia="en-GB"/>
+        </w:rPr>
+        <w:t>Sapann</w:t>
+      </w:r>
+      <w:proofErr w:type="spellEnd"/>
+      <w:r>
+        <w:rPr>
+          <w:rFonts w:ascii="Times New Roman" w:eastAsia="Times New Roman" w:hAnsi="Times New Roman" w:cs="Times New Roman"/>
+          <w:sz w:val="24"/>
+          <w:szCs w:val="24"/>
+          <w:lang w:eastAsia="en-GB"/>
+        </w:rPr>
+        <w:t>-Design</w:t>
+      </w:r>
+    </w:p>
+    <w:p>
+      <w:pPr>
+        <w:rPr>
+          <w:sz w:val="24"/>
+          <w:lang w:val="en-US"/>
+        </w:rPr>
+      </w:pPr>
       <w:bookmarkStart w:id="0" w:name="_GoBack"/>
       <w:bookmarkEnd w:id="0"/>
     </w:p>

</xml_diff>